<commit_message>
Guide for bgchanger 0.6.0b
</commit_message>
<xml_diff>
--- a/info/- Background configuration (optional).docx
+++ b/info/- Background configuration (optional).docx
@@ -18,7 +18,7 @@
           <w:szCs w:val="36"/>
           <w:rtl w:val="0"/>
         </w:rPr>
-        <w:t xml:space="preserve">Background configuration [v.0.5.0b]</w:t>
+        <w:t xml:space="preserve">Background configuration [v.0.6.0b]</w:t>
       </w:r>
     </w:p>
     <w:p>
@@ -151,7 +151,7 @@
         <w:rPr>
           <w:rtl w:val="0"/>
         </w:rPr>
-        <w:t xml:space="preserve">Currently (0.5.0b) the syntax to use is the following:</w:t>
+        <w:t xml:space="preserve">Currently (0.6.0b) the syntax to use is the following:</w:t>
       </w:r>
     </w:p>
     <w:p>
@@ -191,7 +191,7 @@
           <w:szCs w:val="18"/>
           <w:rtl w:val="0"/>
         </w:rPr>
-        <w:t xml:space="preserve">torch = ‘torch name’progression = ‘progression number’</w:t>
+        <w:t xml:space="preserve">torch = ‘torch name’, progression = ‘progression number’</w:t>
       </w:r>
     </w:p>
     <w:p>
@@ -695,53 +695,68 @@
       <w:pPr>
         <w:ind w:left="0" w:firstLine="0"/>
         <w:rPr>
+          <w:i w:val="1"/>
+          <w:iCs w:val="1"/>
+        </w:rPr>
+      </w:pPr>
+      <w:r>
+        <w:rPr>
+          <w:rtl w:val="0"/>
+        </w:rPr>
+        <w:t xml:space="preserve">effect: </w:t>
+      </w:r>
+      <w:r>
+        <w:rPr>
           <w:u w:val="single"/>
-        </w:rPr>
-      </w:pPr>
-      <w:r>
-        <w:rPr>
-          <w:rtl w:val="0"/>
-        </w:rPr>
-        <w:t xml:space="preserve">effect: </w:t>
-      </w:r>
-      <w:r>
+          <w:rtl w:val="0"/>
+        </w:rPr>
+        <w:t xml:space="preserve">default</w:t>
+      </w:r>
+      <w:r>
+        <w:rPr>
+          <w:rtl w:val="0"/>
+        </w:rPr>
+        <w:t xml:space="preserve">, </w:t>
+      </w:r>
+      <w:r>
+        <w:rPr>
+          <w:i w:val="1"/>
+          <w:iCs w:val="1"/>
+          <w:rtl w:val="0"/>
+        </w:rPr>
+        <w:t xml:space="preserve">crystalline, crystalline_haunting, crystalline_blazing, crystalline_splendorous, crystalline_gleaming</w:t>
+      </w:r>
+    </w:p>
+    <w:p>
+      <w:pPr>
+        <w:ind w:left="0" w:firstLine="0"/>
         <w:rPr>
           <w:u w:val="single"/>
-          <w:rtl w:val="0"/>
-        </w:rPr>
-        <w:t xml:space="preserve">none</w:t>
-      </w:r>
-    </w:p>
-    <w:p>
-      <w:pPr>
-        <w:ind w:left="0" w:firstLine="0"/>
+        </w:rPr>
+      </w:pPr>
+      <w:r>
+        <w:rPr>
+          <w:rtl w:val="0"/>
+        </w:rPr>
+      </w:r>
+    </w:p>
+    <w:p>
+      <w:pPr>
+        <w:ind w:left="0" w:firstLine="0"/>
+        <w:rPr>
+          <w:i w:val="1"/>
+          <w:iCs w:val="1"/>
+        </w:rPr>
+      </w:pPr>
+      <w:r>
+        <w:rPr>
+          <w:rtl w:val="0"/>
+        </w:rPr>
+        <w:t xml:space="preserve">music: </w:t>
+      </w:r>
+      <w:r>
         <w:rPr>
           <w:u w:val="single"/>
-        </w:rPr>
-      </w:pPr>
-      <w:r>
-        <w:rPr>
-          <w:rtl w:val="0"/>
-        </w:rPr>
-      </w:r>
-    </w:p>
-    <w:p>
-      <w:pPr>
-        <w:ind w:left="0" w:firstLine="0"/>
-        <w:rPr>
-          <w:i w:val="1"/>
-          <w:iCs w:val="1"/>
-        </w:rPr>
-      </w:pPr>
-      <w:r>
-        <w:rPr>
-          <w:rtl w:val="0"/>
-        </w:rPr>
-        <w:t xml:space="preserve">music: </w:t>
-      </w:r>
-      <w:r>
-        <w:rPr>
-          <w:u w:val="single"/>
           <w:rtl w:val="0"/>
         </w:rPr>
         <w:t xml:space="preserve">default</w:t>
@@ -842,7 +857,7 @@
           <w:iCs w:val="1"/>
           <w:rtl w:val="0"/>
         </w:rPr>
-        <w:t xml:space="preserve"> courtyard_room</w:t>
+        <w:t xml:space="preserve"> farmstead_spacetime_haunting, farmstead_spacetime_blazing, farmstead_spacetime_splendorous, farmstead_spacetime_gleaming, courtyard_room</w:t>
       </w:r>
       <w:r>
         <w:rPr>
@@ -884,7 +899,7 @@
           <w:iCs w:val="1"/>
           <w:rtl w:val="0"/>
         </w:rPr>
-        <w:t xml:space="preserve"> darkest_room_boss; </w:t>
+        <w:t xml:space="preserve"> darkest_room_boss ;</w:t>
       </w:r>
     </w:p>
     <w:p>
@@ -975,7 +990,10 @@
     <w:p>
       <w:pPr>
         <w:ind w:left="0" w:firstLine="0"/>
-        <w:rPr/>
+        <w:rPr>
+          <w:i w:val="1"/>
+          <w:iCs w:val="1"/>
+        </w:rPr>
       </w:pPr>
       <w:r>
         <w:rPr>
@@ -994,7 +1012,15 @@
         <w:rPr>
           <w:rtl w:val="0"/>
         </w:rPr>
-        <w:t xml:space="preserve">, generic, blood, comet, br-sun, br-moon, br-eclipse</w:t>
+        <w:t xml:space="preserve">, generic, </w:t>
+      </w:r>
+      <w:r>
+        <w:rPr>
+          <w:i w:val="1"/>
+          <w:iCs w:val="1"/>
+          <w:rtl w:val="0"/>
+        </w:rPr>
+        <w:t xml:space="preserve">blood, comet, comet_haunting, comet_blazing, comet_splendorous, comet_gleaming, br-sun, br-moon, br-eclipse</w:t>
       </w:r>
     </w:p>
     <w:p>
@@ -1019,7 +1045,7 @@
         <w:rPr>
           <w:rtl w:val="0"/>
         </w:rPr>
-        <w:t xml:space="preserve">progression: positive numbers strictly above [0-124] (else you mess up default progression)</w:t>
+        <w:t xml:space="preserve">progression: positive numbers strictly above [0-126] (else you mess up default progression)</w:t>
       </w:r>
     </w:p>
     <w:sectPr>

</xml_diff>